<commit_message>
Arreglo de bugs, funciones centrales terminadas
</commit_message>
<xml_diff>
--- a/Estudios/Pepito Perez Daza_estudio_dt.docx
+++ b/Estudios/Pepito Perez Daza_estudio_dt.docx
@@ -155,7 +155,7 @@
           </w:tcPr>
           <w:p>
             <w:r>
-              <w:t>19/02/2025</w:t>
+              <w:t>24/02/2025</w:t>
             </w:r>
           </w:p>
         </w:tc>
@@ -249,7 +249,7 @@
           </w:tcPr>
           <w:p>
             <w:r>
-              <w:t>NO</w:t>
+              <w:t>SI</w:t>
             </w:r>
           </w:p>
         </w:tc>
@@ -1748,7 +1748,7 @@
           </w:tcPr>
           <w:p>
             <w:r>
-              <w:t>Código</w:t>
+              <w:t>Código_CC</w:t>
             </w:r>
           </w:p>
         </w:tc>
@@ -1758,7 +1758,7 @@
           </w:tcPr>
           <w:p>
             <w:r>
-              <w:t>Asignatura</w:t>
+              <w:t>Asignatura_CC</w:t>
             </w:r>
           </w:p>
         </w:tc>
@@ -2889,7 +2889,7 @@
     <w:p/>
     <w:p>
       <w:r>
-        <w:t>Pendientes en Fundamentación - Optativa T</w:t>
+        <w:t>Pendientes en Disciplinar - Optativa T</w:t>
       </w:r>
     </w:p>
     <w:tbl>

</xml_diff>